<commit_message>
improved report and simplified makefile
</commit_message>
<xml_diff>
--- a/CMKV_Rapport.docx
+++ b/CMKV_Rapport.docx
@@ -191,6 +191,90 @@
           <w:rFonts w:eastAsiaTheme="minorEastAsia"/>
         </w:rPr>
         <w:t xml:space="preserve">. </w:t>
+      </w:r>
+      <m:oMath>
+        <m:r>
+          <w:rPr>
+            <w:rFonts w:ascii="Cambria Math" w:eastAsiaTheme="minorEastAsia" w:hAnsi="Cambria Math"/>
+          </w:rPr>
+          <m:t>x</m:t>
+        </m:r>
+      </m:oMath>
+      <w:r>
+        <w:rPr>
+          <w:rFonts w:eastAsiaTheme="minorEastAsia"/>
+        </w:rPr>
+        <w:t xml:space="preserve"> </w:t>
+      </w:r>
+      <w:proofErr w:type="gramStart"/>
+      <w:r>
+        <w:rPr>
+          <w:rFonts w:eastAsiaTheme="minorEastAsia"/>
+        </w:rPr>
+        <w:t>est</w:t>
+      </w:r>
+      <w:proofErr w:type="gramEnd"/>
+      <w:r>
+        <w:rPr>
+          <w:rFonts w:eastAsiaTheme="minorEastAsia"/>
+        </w:rPr>
+        <w:t xml:space="preserve"> une réalisation de la variable aléatoire </w:t>
+      </w:r>
+      <m:oMath>
+        <m:r>
+          <w:rPr>
+            <w:rFonts w:ascii="Cambria Math" w:eastAsiaTheme="minorEastAsia" w:hAnsi="Cambria Math"/>
+          </w:rPr>
+          <m:t>X</m:t>
+        </m:r>
+      </m:oMath>
+      <w:r>
+        <w:rPr>
+          <w:rFonts w:eastAsiaTheme="minorEastAsia"/>
+        </w:rPr>
+        <w:t xml:space="preserve"> qui modélise l’image de sortie. </w:t>
+      </w:r>
+      <m:oMath>
+        <m:r>
+          <w:rPr>
+            <w:rFonts w:ascii="Cambria Math" w:eastAsiaTheme="minorEastAsia" w:hAnsi="Cambria Math"/>
+          </w:rPr>
+          <m:t>y</m:t>
+        </m:r>
+      </m:oMath>
+      <w:r>
+        <w:rPr>
+          <w:rFonts w:eastAsiaTheme="minorEastAsia"/>
+        </w:rPr>
+        <w:t xml:space="preserve"> </w:t>
+      </w:r>
+      <w:proofErr w:type="gramStart"/>
+      <w:r>
+        <w:rPr>
+          <w:rFonts w:eastAsiaTheme="minorEastAsia"/>
+        </w:rPr>
+        <w:t>est</w:t>
+      </w:r>
+      <w:proofErr w:type="gramEnd"/>
+      <w:r>
+        <w:rPr>
+          <w:rFonts w:eastAsiaTheme="minorEastAsia"/>
+        </w:rPr>
+        <w:t xml:space="preserve"> une réalisation de la variable aléatoire </w:t>
+      </w:r>
+      <m:oMath>
+        <m:r>
+          <w:rPr>
+            <w:rFonts w:ascii="Cambria Math" w:eastAsiaTheme="minorEastAsia" w:hAnsi="Cambria Math"/>
+          </w:rPr>
+          <m:t>Y</m:t>
+        </m:r>
+      </m:oMath>
+      <w:r>
+        <w:rPr>
+          <w:rFonts w:eastAsiaTheme="minorEastAsia"/>
+        </w:rPr>
+        <w:t xml:space="preserve"> qui modélise l’image en entrée.</w:t>
       </w:r>
     </w:p>
     <w:p>
@@ -433,151 +517,86 @@
       </m:oMathPara>
     </w:p>
     <w:p>
-      <w:r>
-        <w:rPr>
-          <w:rFonts w:eastAsiaTheme="minorEastAsia"/>
-        </w:rPr>
-        <w:t xml:space="preserve">Où </w:t>
-      </w:r>
+      <w:pPr>
+        <w:rPr>
+          <w:rFonts w:eastAsiaTheme="minorEastAsia"/>
+        </w:rPr>
+      </w:pPr>
       <m:oMath>
         <m:r>
           <w:rPr>
             <w:rFonts w:ascii="Cambria Math" w:eastAsiaTheme="minorEastAsia" w:hAnsi="Cambria Math"/>
           </w:rPr>
-          <m:t>X</m:t>
-        </m:r>
-      </m:oMath>
-      <w:r>
-        <w:rPr>
-          <w:rFonts w:eastAsiaTheme="minorEastAsia"/>
-        </w:rPr>
-        <w:t xml:space="preserve"> est la variable aléatoire égale à l’image de sortie et </w:t>
+          <m:t>P(X=x|Y=y)</m:t>
+        </m:r>
+      </m:oMath>
+      <w:r>
+        <w:rPr>
+          <w:rFonts w:eastAsiaTheme="minorEastAsia"/>
+        </w:rPr>
+        <w:t xml:space="preserve"> </w:t>
+      </w:r>
+      <w:proofErr w:type="gramStart"/>
+      <w:r>
+        <w:rPr>
+          <w:rFonts w:eastAsiaTheme="minorEastAsia"/>
+        </w:rPr>
+        <w:t>est</w:t>
+      </w:r>
+      <w:proofErr w:type="gramEnd"/>
+      <w:r>
+        <w:rPr>
+          <w:rFonts w:eastAsiaTheme="minorEastAsia"/>
+        </w:rPr>
+        <w:t xml:space="preserve"> donc le produit entre la vraisemblance </w:t>
       </w:r>
       <m:oMath>
         <m:r>
           <w:rPr>
             <w:rFonts w:ascii="Cambria Math" w:eastAsiaTheme="minorEastAsia" w:hAnsi="Cambria Math"/>
           </w:rPr>
-          <m:t>Y</m:t>
-        </m:r>
-      </m:oMath>
-      <w:r>
-        <w:rPr>
-          <w:rFonts w:eastAsiaTheme="minorEastAsia"/>
-        </w:rPr>
-        <w:t xml:space="preserve"> est la variable aléatoire égale à l’image en entrée.</w:t>
+          <m:t>P(Y=y|X=x)</m:t>
+        </m:r>
+      </m:oMath>
+      <w:r>
+        <w:rPr>
+          <w:rFonts w:eastAsiaTheme="minorEastAsia"/>
+        </w:rPr>
+        <w:t xml:space="preserve"> et la probabilité a priori</w:t>
+      </w:r>
+      <m:oMath>
+        <m:r>
+          <w:rPr>
+            <w:rFonts w:ascii="Cambria Math" w:eastAsiaTheme="minorEastAsia" w:hAnsi="Cambria Math"/>
+          </w:rPr>
+          <m:t xml:space="preserve"> P(X=x)</m:t>
+        </m:r>
+      </m:oMath>
+      <w:r>
+        <w:rPr>
+          <w:rFonts w:eastAsiaTheme="minorEastAsia"/>
+        </w:rPr>
+        <w:t>, le tout divisé par un facteur de normalisation</w:t>
+      </w:r>
+      <m:oMath>
+        <m:r>
+          <w:rPr>
+            <w:rFonts w:ascii="Cambria Math" w:eastAsiaTheme="minorEastAsia" w:hAnsi="Cambria Math"/>
+          </w:rPr>
+          <m:t xml:space="preserve"> P(Y=y)</m:t>
+        </m:r>
+      </m:oMath>
+      <w:r>
+        <w:rPr>
+          <w:rFonts w:eastAsiaTheme="minorEastAsia"/>
+        </w:rPr>
+        <w:t>.</w:t>
       </w:r>
       <w:r>
         <w:rPr>
           <w:rFonts w:eastAsiaTheme="minorEastAsia"/>
         </w:rPr>
         <w:t xml:space="preserve"> </w:t>
-      </w:r>
-      <m:oMath>
-        <m:r>
-          <w:rPr>
-            <w:rFonts w:ascii="Cambria Math" w:eastAsiaTheme="minorEastAsia" w:hAnsi="Cambria Math"/>
-          </w:rPr>
-          <m:t>P(X=x|Y=y)</m:t>
-        </m:r>
-      </m:oMath>
-      <w:r>
-        <w:rPr>
-          <w:rFonts w:eastAsiaTheme="minorEastAsia"/>
-        </w:rPr>
-        <w:t xml:space="preserve"> </w:t>
-      </w:r>
-      <w:proofErr w:type="gramStart"/>
-      <w:r>
-        <w:rPr>
-          <w:rFonts w:eastAsiaTheme="minorEastAsia"/>
-        </w:rPr>
-        <w:t>est</w:t>
-      </w:r>
-      <w:proofErr w:type="gramEnd"/>
-      <w:r>
-        <w:rPr>
-          <w:rFonts w:eastAsiaTheme="minorEastAsia"/>
-        </w:rPr>
-        <w:t xml:space="preserve"> donc le produit entre la vraisemblance </w:t>
-      </w:r>
-      <m:oMath>
-        <m:r>
-          <w:rPr>
-            <w:rFonts w:ascii="Cambria Math" w:eastAsiaTheme="minorEastAsia" w:hAnsi="Cambria Math"/>
-          </w:rPr>
-          <m:t>P(Y=y|X=x)</m:t>
-        </m:r>
-      </m:oMath>
-      <w:r>
-        <w:rPr>
-          <w:rFonts w:eastAsiaTheme="minorEastAsia"/>
-        </w:rPr>
-        <w:t xml:space="preserve"> et la probabilité a priori</w:t>
-      </w:r>
-      <m:oMath>
-        <m:r>
-          <w:rPr>
-            <w:rFonts w:ascii="Cambria Math" w:eastAsiaTheme="minorEastAsia" w:hAnsi="Cambria Math"/>
-          </w:rPr>
-          <m:t xml:space="preserve"> P(X=x)</m:t>
-        </m:r>
-      </m:oMath>
-      <w:r>
-        <w:rPr>
-          <w:rFonts w:eastAsiaTheme="minorEastAsia"/>
-        </w:rPr>
-        <w:t>, le tout divisé par un facteur de normalisation</w:t>
-      </w:r>
-      <m:oMath>
-        <m:r>
-          <w:rPr>
-            <w:rFonts w:ascii="Cambria Math" w:eastAsiaTheme="minorEastAsia" w:hAnsi="Cambria Math"/>
-          </w:rPr>
-          <m:t xml:space="preserve"> P(Y=y)</m:t>
-        </m:r>
-      </m:oMath>
-      <w:r>
-        <w:rPr>
-          <w:rFonts w:eastAsiaTheme="minorEastAsia"/>
-        </w:rPr>
-        <w:t>.</w:t>
-      </w:r>
-      <w:r>
-        <w:rPr>
-          <w:rFonts w:eastAsiaTheme="minorEastAsia"/>
-        </w:rPr>
-        <w:t xml:space="preserve"> En pratique, il est difficile de calculer ces trois probabilités. </w:t>
-      </w:r>
-      <w:r>
-        <w:t xml:space="preserve">En utilisant l’algorithme de </w:t>
-      </w:r>
-      <w:proofErr w:type="spellStart"/>
-      <w:r>
-        <w:t>Metropolis</w:t>
-      </w:r>
-      <w:proofErr w:type="spellEnd"/>
-      <w:r>
-        <w:t xml:space="preserve">-Hastings on peut tirer des échantillons suivant la loi de probabilité de </w:t>
-      </w:r>
-      <m:oMath>
-        <m:r>
-          <w:rPr>
-            <w:rFonts w:ascii="Cambria Math" w:hAnsi="Cambria Math"/>
-          </w:rPr>
-          <m:t>G</m:t>
-        </m:r>
-      </m:oMath>
-      <w:r>
-        <w:t xml:space="preserve"> sans en connaitre sa densité de probabilité. L’algorithme de </w:t>
-      </w:r>
-      <w:proofErr w:type="spellStart"/>
-      <w:r>
-        <w:t>Metropolis</w:t>
-      </w:r>
-      <w:proofErr w:type="spellEnd"/>
-      <w:r>
-        <w:t>-Hastings que nous avons implémenté se déroule comme suit :</w:t>
       </w:r>
     </w:p>
     <w:p>
@@ -590,13 +609,206 @@
         <w:rPr>
           <w:rFonts w:eastAsiaTheme="minorEastAsia"/>
         </w:rPr>
+        <w:t xml:space="preserve">Dans la suite on considère </w:t>
+      </w:r>
+      <w:proofErr w:type="gramStart"/>
+      <w:r>
+        <w:rPr>
+          <w:rFonts w:eastAsiaTheme="minorEastAsia"/>
+        </w:rPr>
+        <w:t xml:space="preserve">que </w:t>
+      </w:r>
+      <m:oMath>
+        <m:r>
+          <w:rPr>
+            <w:rFonts w:ascii="Cambria Math" w:eastAsiaTheme="minorEastAsia" w:hAnsi="Cambria Math"/>
+          </w:rPr>
+          <m:t>P(X=x)</m:t>
+        </m:r>
+      </m:oMath>
+      <w:r>
+        <w:rPr>
+          <w:rFonts w:eastAsiaTheme="minorEastAsia"/>
+        </w:rPr>
+        <w:t xml:space="preserve"> est</w:t>
+      </w:r>
+      <w:proofErr w:type="gramEnd"/>
+      <w:r>
+        <w:rPr>
+          <w:rFonts w:eastAsiaTheme="minorEastAsia"/>
+        </w:rPr>
+        <w:t xml:space="preserve"> un réseau markovien</w:t>
+      </w:r>
+      <w:r>
+        <w:rPr>
+          <w:rFonts w:eastAsiaTheme="minorEastAsia"/>
+        </w:rPr>
+        <w:t xml:space="preserve"> et que</w:t>
+      </w:r>
+      <w:r>
+        <w:rPr>
+          <w:rFonts w:eastAsiaTheme="minorEastAsia"/>
+        </w:rPr>
+        <w:t xml:space="preserve"> donc</w:t>
+      </w:r>
+      <w:r>
+        <w:rPr>
+          <w:rFonts w:eastAsiaTheme="minorEastAsia"/>
+        </w:rPr>
+        <w:t xml:space="preserve"> les </w:t>
+      </w:r>
+      <w:r>
+        <w:rPr>
+          <w:rFonts w:eastAsiaTheme="minorEastAsia"/>
+        </w:rPr>
+        <w:t xml:space="preserve">variables aléatoires </w:t>
+      </w:r>
+      <m:oMath>
+        <m:sSub>
+          <m:sSubPr>
+            <m:ctrlPr>
+              <w:rPr>
+                <w:rFonts w:ascii="Cambria Math" w:eastAsiaTheme="minorEastAsia" w:hAnsi="Cambria Math"/>
+                <w:i/>
+              </w:rPr>
+            </m:ctrlPr>
+          </m:sSubPr>
+          <m:e>
+            <m:r>
+              <w:rPr>
+                <w:rFonts w:ascii="Cambria Math" w:eastAsiaTheme="minorEastAsia" w:hAnsi="Cambria Math"/>
+              </w:rPr>
+              <m:t>X</m:t>
+            </m:r>
+          </m:e>
+          <m:sub>
+            <m:r>
+              <w:rPr>
+                <w:rFonts w:ascii="Cambria Math" w:eastAsiaTheme="minorEastAsia" w:hAnsi="Cambria Math"/>
+              </w:rPr>
+              <m:t>i</m:t>
+            </m:r>
+          </m:sub>
+        </m:sSub>
+      </m:oMath>
+      <w:r>
+        <w:rPr>
+          <w:rFonts w:eastAsiaTheme="minorEastAsia"/>
+        </w:rPr>
+        <w:t xml:space="preserve"> </w:t>
+      </w:r>
+      <w:r>
+        <w:rPr>
+          <w:rFonts w:eastAsiaTheme="minorEastAsia"/>
+        </w:rPr>
+        <w:t xml:space="preserve">associées à chaque pixel et </w:t>
+      </w:r>
+      <w:r>
+        <w:rPr>
+          <w:rFonts w:eastAsiaTheme="minorEastAsia"/>
+        </w:rPr>
+        <w:t xml:space="preserve">n’appartenant </w:t>
+      </w:r>
+      <w:r>
+        <w:rPr>
+          <w:rFonts w:eastAsiaTheme="minorEastAsia"/>
+        </w:rPr>
+        <w:t>pas au même voisinage</w:t>
+      </w:r>
+      <w:r>
+        <w:rPr>
+          <w:rFonts w:eastAsiaTheme="minorEastAsia"/>
+        </w:rPr>
+        <w:t xml:space="preserve"> sont indépendants</w:t>
+      </w:r>
+      <w:r>
+        <w:rPr>
+          <w:rFonts w:eastAsiaTheme="minorEastAsia"/>
+        </w:rPr>
+        <w:t xml:space="preserve"> conditionnellement à toutes les autres variables aléatoires</w:t>
+      </w:r>
+      <w:r>
+        <w:rPr>
+          <w:rFonts w:eastAsiaTheme="minorEastAsia"/>
+        </w:rPr>
+        <w:t>.</w:t>
+      </w:r>
+    </w:p>
+    <w:p>
+      <w:r>
+        <w:rPr>
+          <w:rFonts w:eastAsiaTheme="minorEastAsia"/>
+        </w:rPr>
+        <w:t xml:space="preserve">En pratique, il est difficile de calculer ces trois probabilités. </w:t>
+      </w:r>
+      <w:r>
+        <w:t xml:space="preserve">En utilisant l’algorithme de </w:t>
+      </w:r>
+      <w:proofErr w:type="spellStart"/>
+      <w:r>
+        <w:t>Metropolis</w:t>
+      </w:r>
+      <w:proofErr w:type="spellEnd"/>
+      <w:r>
+        <w:t xml:space="preserve">-Hastings on peut tirer des échantillons suivant la loi de probabilité de </w:t>
+      </w:r>
+      <m:oMath>
+        <m:r>
+          <w:rPr>
+            <w:rFonts w:ascii="Cambria Math" w:hAnsi="Cambria Math"/>
+          </w:rPr>
+          <m:t>G</m:t>
+        </m:r>
+      </m:oMath>
+      <w:r>
+        <w:t xml:space="preserve"> sans en connaitre sa densité de probabilité. L’algorithme de </w:t>
+      </w:r>
+      <w:proofErr w:type="spellStart"/>
+      <w:r>
+        <w:t>Metropolis</w:t>
+      </w:r>
+      <w:proofErr w:type="spellEnd"/>
+      <w:r>
+        <w:t>-Hastings que nous avons implémenté se déroule comme suit :</w:t>
+      </w:r>
+    </w:p>
+    <w:p>
+      <w:pPr>
+        <w:rPr>
+          <w:rFonts w:eastAsiaTheme="minorEastAsia"/>
+        </w:rPr>
+      </w:pPr>
+      <w:r>
+        <w:rPr>
+          <w:rFonts w:eastAsiaTheme="minorEastAsia"/>
+        </w:rPr>
         <w:t>A chaque itération on choisit u</w:t>
       </w:r>
       <w:r>
         <w:rPr>
           <w:rFonts w:eastAsiaTheme="minorEastAsia"/>
         </w:rPr>
-        <w:t>n pixel au hasard dans l’image</w:t>
+        <w:t>n pixel</w:t>
+      </w:r>
+      <w:r>
+        <w:rPr>
+          <w:rFonts w:eastAsiaTheme="minorEastAsia"/>
+        </w:rPr>
+        <w:t xml:space="preserve"> </w:t>
+      </w:r>
+      <m:oMath>
+        <m:r>
+          <w:rPr>
+            <w:rFonts w:ascii="Cambria Math" w:eastAsiaTheme="minorEastAsia" w:hAnsi="Cambria Math"/>
+          </w:rPr>
+          <m:t>x</m:t>
+        </m:r>
+      </m:oMath>
+      <w:r>
+        <w:rPr>
+          <w:rFonts w:eastAsiaTheme="minorEastAsia"/>
+        </w:rPr>
+        <w:t xml:space="preserve"> au hasard dans l’image</w:t>
       </w:r>
       <w:r>
         <w:rPr>
@@ -781,18 +993,6 @@
         <w:rPr>
           <w:rFonts w:eastAsiaTheme="minorEastAsia"/>
         </w:rPr>
-        <w:t>.</w:t>
-      </w:r>
-      <w:r>
-        <w:rPr>
-          <w:rFonts w:eastAsiaTheme="minorEastAsia"/>
-        </w:rPr>
-        <w:t xml:space="preserve"> </w:t>
-      </w:r>
-      <w:r>
-        <w:rPr>
-          <w:rFonts w:eastAsiaTheme="minorEastAsia"/>
-        </w:rPr>
         <w:t>On va ensuite calculer le ratio </w:t>
       </w:r>
       <w:r>
@@ -891,56 +1091,18 @@
             <w:rPr>
               <w:rFonts w:ascii="Cambria Math" w:eastAsiaTheme="minorEastAsia" w:hAnsi="Cambria Math"/>
             </w:rPr>
-            <m:t>r(</m:t>
+            <m:t>r</m:t>
           </m:r>
-          <m:sSub>
-            <m:sSubPr>
+          <m:d>
+            <m:dPr>
               <m:ctrlPr>
                 <w:rPr>
                   <w:rFonts w:ascii="Cambria Math" w:eastAsiaTheme="minorEastAsia" w:hAnsi="Cambria Math"/>
                   <w:i/>
                 </w:rPr>
               </m:ctrlPr>
-            </m:sSubPr>
+            </m:dPr>
             <m:e>
-              <m:r>
-                <w:rPr>
-                  <w:rFonts w:ascii="Cambria Math" w:eastAsiaTheme="minorEastAsia" w:hAnsi="Cambria Math"/>
-                </w:rPr>
-                <m:t>x</m:t>
-              </m:r>
-            </m:e>
-            <m:sub>
-              <m:r>
-                <w:rPr>
-                  <w:rFonts w:ascii="Cambria Math" w:eastAsiaTheme="minorEastAsia" w:hAnsi="Cambria Math"/>
-                </w:rPr>
-                <m:t>candidat</m:t>
-              </m:r>
-            </m:sub>
-          </m:sSub>
-          <m:r>
-            <w:rPr>
-              <w:rFonts w:ascii="Cambria Math" w:eastAsiaTheme="minorEastAsia" w:hAnsi="Cambria Math"/>
-            </w:rPr>
-            <m:t xml:space="preserve">, x)= </m:t>
-          </m:r>
-          <m:f>
-            <m:fPr>
-              <m:ctrlPr>
-                <w:rPr>
-                  <w:rFonts w:ascii="Cambria Math" w:eastAsiaTheme="minorEastAsia" w:hAnsi="Cambria Math"/>
-                  <w:i/>
-                </w:rPr>
-              </m:ctrlPr>
-            </m:fPr>
-            <m:num>
-              <m:r>
-                <w:rPr>
-                  <w:rFonts w:ascii="Cambria Math" w:eastAsiaTheme="minorEastAsia" w:hAnsi="Cambria Math"/>
-                </w:rPr>
-                <m:t>f(</m:t>
-              </m:r>
               <m:sSub>
                 <m:sSubPr>
                   <m:ctrlPr>
@@ -971,17 +1133,85 @@
                 <w:rPr>
                   <w:rFonts w:ascii="Cambria Math" w:eastAsiaTheme="minorEastAsia" w:hAnsi="Cambria Math"/>
                 </w:rPr>
-                <m:t>)×q(x|</m:t>
+                <m:t>, x</m:t>
               </m:r>
-              <m:sSub>
-                <m:sSubPr>
+            </m:e>
+          </m:d>
+          <m:r>
+            <w:rPr>
+              <w:rFonts w:ascii="Cambria Math" w:eastAsiaTheme="minorEastAsia" w:hAnsi="Cambria Math"/>
+            </w:rPr>
+            <m:t xml:space="preserve">= </m:t>
+          </m:r>
+          <m:f>
+            <m:fPr>
+              <m:ctrlPr>
+                <w:rPr>
+                  <w:rFonts w:ascii="Cambria Math" w:eastAsiaTheme="minorEastAsia" w:hAnsi="Cambria Math"/>
+                  <w:i/>
+                </w:rPr>
+              </m:ctrlPr>
+            </m:fPr>
+            <m:num>
+              <m:r>
+                <w:rPr>
+                  <w:rFonts w:ascii="Cambria Math" w:eastAsiaTheme="minorEastAsia" w:hAnsi="Cambria Math"/>
+                </w:rPr>
+                <m:t>f</m:t>
+              </m:r>
+              <m:d>
+                <m:dPr>
                   <m:ctrlPr>
                     <w:rPr>
                       <w:rFonts w:ascii="Cambria Math" w:eastAsiaTheme="minorEastAsia" w:hAnsi="Cambria Math"/>
                       <w:i/>
                     </w:rPr>
                   </m:ctrlPr>
-                </m:sSubPr>
+                </m:dPr>
+                <m:e>
+                  <m:sSub>
+                    <m:sSubPr>
+                      <m:ctrlPr>
+                        <w:rPr>
+                          <w:rFonts w:ascii="Cambria Math" w:eastAsiaTheme="minorEastAsia" w:hAnsi="Cambria Math"/>
+                          <w:i/>
+                        </w:rPr>
+                      </m:ctrlPr>
+                    </m:sSubPr>
+                    <m:e>
+                      <m:r>
+                        <w:rPr>
+                          <w:rFonts w:ascii="Cambria Math" w:eastAsiaTheme="minorEastAsia" w:hAnsi="Cambria Math"/>
+                        </w:rPr>
+                        <m:t>x</m:t>
+                      </m:r>
+                    </m:e>
+                    <m:sub>
+                      <m:r>
+                        <w:rPr>
+                          <w:rFonts w:ascii="Cambria Math" w:eastAsiaTheme="minorEastAsia" w:hAnsi="Cambria Math"/>
+                        </w:rPr>
+                        <m:t>candidat</m:t>
+                      </m:r>
+                    </m:sub>
+                  </m:sSub>
+                </m:e>
+              </m:d>
+              <m:r>
+                <w:rPr>
+                  <w:rFonts w:ascii="Cambria Math" w:eastAsiaTheme="minorEastAsia" w:hAnsi="Cambria Math"/>
+                </w:rPr>
+                <m:t>×q</m:t>
+              </m:r>
+              <m:d>
+                <m:dPr>
+                  <m:ctrlPr>
+                    <w:rPr>
+                      <w:rFonts w:ascii="Cambria Math" w:eastAsiaTheme="minorEastAsia" w:hAnsi="Cambria Math"/>
+                      <w:i/>
+                    </w:rPr>
+                  </m:ctrlPr>
+                </m:dPr>
                 <m:e>
                   <m:r>
                     <w:rPr>
@@ -990,38 +1220,52 @@
                     <m:t>x</m:t>
                   </m:r>
                 </m:e>
-                <m:sub>
-                  <m:r>
-                    <w:rPr>
-                      <w:rFonts w:ascii="Cambria Math" w:eastAsiaTheme="minorEastAsia" w:hAnsi="Cambria Math"/>
-                    </w:rPr>
-                    <m:t>candidat</m:t>
-                  </m:r>
-                </m:sub>
-              </m:sSub>
-              <m:r>
-                <w:rPr>
-                  <w:rFonts w:ascii="Cambria Math" w:eastAsiaTheme="minorEastAsia" w:hAnsi="Cambria Math"/>
-                </w:rPr>
-                <m:t>)</m:t>
-              </m:r>
+                <m:e>
+                  <m:sSub>
+                    <m:sSubPr>
+                      <m:ctrlPr>
+                        <w:rPr>
+                          <w:rFonts w:ascii="Cambria Math" w:eastAsiaTheme="minorEastAsia" w:hAnsi="Cambria Math"/>
+                          <w:i/>
+                        </w:rPr>
+                      </m:ctrlPr>
+                    </m:sSubPr>
+                    <m:e>
+                      <m:r>
+                        <w:rPr>
+                          <w:rFonts w:ascii="Cambria Math" w:eastAsiaTheme="minorEastAsia" w:hAnsi="Cambria Math"/>
+                        </w:rPr>
+                        <m:t>x</m:t>
+                      </m:r>
+                    </m:e>
+                    <m:sub>
+                      <m:r>
+                        <w:rPr>
+                          <w:rFonts w:ascii="Cambria Math" w:eastAsiaTheme="minorEastAsia" w:hAnsi="Cambria Math"/>
+                        </w:rPr>
+                        <m:t>candidat</m:t>
+                      </m:r>
+                    </m:sub>
+                  </m:sSub>
+                </m:e>
+              </m:d>
             </m:num>
             <m:den>
               <m:r>
                 <w:rPr>
                   <w:rFonts w:ascii="Cambria Math" w:eastAsiaTheme="minorEastAsia" w:hAnsi="Cambria Math"/>
                 </w:rPr>
-                <m:t>f(x)×q(</m:t>
+                <m:t>f</m:t>
               </m:r>
-              <m:sSub>
-                <m:sSubPr>
+              <m:d>
+                <m:dPr>
                   <m:ctrlPr>
                     <w:rPr>
                       <w:rFonts w:ascii="Cambria Math" w:eastAsiaTheme="minorEastAsia" w:hAnsi="Cambria Math"/>
                       <w:i/>
                     </w:rPr>
                   </m:ctrlPr>
-                </m:sSubPr>
+                </m:dPr>
                 <m:e>
                   <m:r>
                     <w:rPr>
@@ -1030,23 +1274,91 @@
                     <m:t>x</m:t>
                   </m:r>
                 </m:e>
-                <m:sub>
+              </m:d>
+              <m:r>
+                <w:rPr>
+                  <w:rFonts w:ascii="Cambria Math" w:eastAsiaTheme="minorEastAsia" w:hAnsi="Cambria Math"/>
+                </w:rPr>
+                <m:t>×q</m:t>
+              </m:r>
+              <m:d>
+                <m:dPr>
+                  <m:ctrlPr>
+                    <w:rPr>
+                      <w:rFonts w:ascii="Cambria Math" w:eastAsiaTheme="minorEastAsia" w:hAnsi="Cambria Math"/>
+                      <w:i/>
+                    </w:rPr>
+                  </m:ctrlPr>
+                </m:dPr>
+                <m:e>
+                  <m:sSub>
+                    <m:sSubPr>
+                      <m:ctrlPr>
+                        <w:rPr>
+                          <w:rFonts w:ascii="Cambria Math" w:eastAsiaTheme="minorEastAsia" w:hAnsi="Cambria Math"/>
+                          <w:i/>
+                        </w:rPr>
+                      </m:ctrlPr>
+                    </m:sSubPr>
+                    <m:e>
+                      <m:r>
+                        <w:rPr>
+                          <w:rFonts w:ascii="Cambria Math" w:eastAsiaTheme="minorEastAsia" w:hAnsi="Cambria Math"/>
+                        </w:rPr>
+                        <m:t>x</m:t>
+                      </m:r>
+                    </m:e>
+                    <m:sub>
+                      <m:r>
+                        <w:rPr>
+                          <w:rFonts w:ascii="Cambria Math" w:eastAsiaTheme="minorEastAsia" w:hAnsi="Cambria Math"/>
+                        </w:rPr>
+                        <m:t>candidat</m:t>
+                      </m:r>
+                    </m:sub>
+                  </m:sSub>
+                </m:e>
+                <m:e>
                   <m:r>
                     <w:rPr>
                       <w:rFonts w:ascii="Cambria Math" w:eastAsiaTheme="minorEastAsia" w:hAnsi="Cambria Math"/>
                     </w:rPr>
-                    <m:t>candidat</m:t>
+                    <m:t>x</m:t>
                   </m:r>
-                </m:sub>
-              </m:sSub>
+                </m:e>
+              </m:d>
+            </m:den>
+          </m:f>
+          <m:r>
+            <w:rPr>
+              <w:rFonts w:ascii="Cambria Math" w:eastAsiaTheme="minorEastAsia" w:hAnsi="Cambria Math"/>
+            </w:rPr>
+            <m:t>,       f</m:t>
+          </m:r>
+          <m:d>
+            <m:dPr>
+              <m:ctrlPr>
+                <w:rPr>
+                  <w:rFonts w:ascii="Cambria Math" w:eastAsiaTheme="minorEastAsia" w:hAnsi="Cambria Math"/>
+                  <w:i/>
+                </w:rPr>
+              </m:ctrlPr>
+            </m:dPr>
+            <m:e>
               <m:r>
                 <w:rPr>
                   <w:rFonts w:ascii="Cambria Math" w:eastAsiaTheme="minorEastAsia" w:hAnsi="Cambria Math"/>
                 </w:rPr>
-                <m:t>|x)</m:t>
+                <m:t>x</m:t>
               </m:r>
-            </m:den>
-          </m:f>
+            </m:e>
+          </m:d>
+          <m:r>
+            <w:rPr>
+              <w:rFonts w:ascii="Cambria Math" w:eastAsiaTheme="minorEastAsia" w:hAnsi="Cambria Math"/>
+            </w:rPr>
+            <m:t>≅P(X=x|Y=y)</m:t>
+          </m:r>
         </m:oMath>
       </m:oMathPara>
     </w:p>
@@ -1060,6 +1372,7 @@
         <w:rPr>
           <w:rFonts w:eastAsiaTheme="minorEastAsia"/>
         </w:rPr>
+        <w:lastRenderedPageBreak/>
         <w:t xml:space="preserve">Comme </w:t>
       </w:r>
       <m:oMath>
@@ -1195,7 +1508,6 @@
             <w:rPr>
               <w:rFonts w:ascii="Cambria Math" w:eastAsiaTheme="minorEastAsia" w:hAnsi="Cambria Math"/>
             </w:rPr>
-            <w:lastRenderedPageBreak/>
             <m:t>r</m:t>
           </m:r>
           <m:d>
@@ -3092,7 +3404,14 @@
         <w:rPr>
           <w:rFonts w:eastAsiaTheme="minorEastAsia"/>
         </w:rPr>
-        <w:t xml:space="preserve"> Dans la pratique on a décidé de multiplier la température</w:t>
+        <w:t xml:space="preserve"> Dans </w:t>
+      </w:r>
+      <w:r>
+        <w:rPr>
+          <w:rFonts w:eastAsiaTheme="minorEastAsia"/>
+        </w:rPr>
+        <w:lastRenderedPageBreak/>
+        <w:t>la pratique on a décidé de multiplier la température</w:t>
       </w:r>
       <w:r>
         <w:rPr>
@@ -3141,7 +3460,6 @@
         <w:rPr>
           <w:rFonts w:eastAsiaTheme="minorEastAsia"/>
         </w:rPr>
-        <w:lastRenderedPageBreak/>
         <w:t xml:space="preserve">La fonction d’énergie </w:t>
       </w:r>
       <m:oMath>
@@ -4552,7 +4870,14 @@
         <w:rPr>
           <w:rFonts w:eastAsiaTheme="minorEastAsia"/>
         </w:rPr>
-        <w:t xml:space="preserve"> avec notre méthode ce terme devenait inutile. On pourrait donc considérer une clique d’ordre 1 (auquel cas on a toujours  </w:t>
+        <w:t xml:space="preserve"> avec notre méthode ce terme devenait inutile. </w:t>
+      </w:r>
+      <w:r>
+        <w:rPr>
+          <w:rFonts w:eastAsiaTheme="minorEastAsia"/>
+        </w:rPr>
+        <w:lastRenderedPageBreak/>
+        <w:t xml:space="preserve">On pourrait donc considérer une clique d’ordre 1 (auquel cas on a toujours  </w:t>
       </w:r>
       <m:oMath>
         <m:sSub>
@@ -4645,7 +4970,6 @@
         <w:rPr>
           <w:rFonts w:eastAsiaTheme="minorEastAsia"/>
         </w:rPr>
-        <w:lastRenderedPageBreak/>
         <w:t xml:space="preserve"> </w:t>
       </w:r>
       <w:r>
@@ -5821,7 +6145,7 @@
 </file>
 
 <file path=customXml/itemProps1.xml><?xml version="1.0" encoding="utf-8"?>
-<ds:datastoreItem xmlns:ds="http://schemas.openxmlformats.org/officeDocument/2006/customXml" ds:itemID="{15A07948-AF61-46B9-99ED-0B0CC32A6856}">
+<ds:datastoreItem xmlns:ds="http://schemas.openxmlformats.org/officeDocument/2006/customXml" ds:itemID="{BBC97191-0461-4C02-81A3-850C37F41EC1}">
   <ds:schemaRefs>
     <ds:schemaRef ds:uri="http://schemas.openxmlformats.org/officeDocument/2006/bibliography"/>
   </ds:schemaRefs>

</xml_diff>

<commit_message>
explained dependencies on graph
</commit_message>
<xml_diff>
--- a/CMKV_Rapport.docx
+++ b/CMKV_Rapport.docx
@@ -513,6 +513,12 @@
               </m:r>
             </m:den>
           </m:f>
+          <m:r>
+            <w:rPr>
+              <w:rFonts w:ascii="Cambria Math" w:hAnsi="Cambria Math"/>
+            </w:rPr>
+            <m:t xml:space="preserve">                   (1)</m:t>
+          </m:r>
         </m:oMath>
       </m:oMathPara>
     </w:p>
@@ -609,14 +615,7 @@
         <w:rPr>
           <w:rFonts w:eastAsiaTheme="minorEastAsia"/>
         </w:rPr>
-        <w:t xml:space="preserve">Dans la suite on considère </w:t>
-      </w:r>
-      <w:proofErr w:type="gramStart"/>
-      <w:r>
-        <w:rPr>
-          <w:rFonts w:eastAsiaTheme="minorEastAsia"/>
-        </w:rPr>
-        <w:t xml:space="preserve">que </w:t>
+        <w:t xml:space="preserve">Dans la suite on considère que </w:t>
       </w:r>
       <m:oMath>
         <m:r>
@@ -630,14 +629,7 @@
         <w:rPr>
           <w:rFonts w:eastAsiaTheme="minorEastAsia"/>
         </w:rPr>
-        <w:t xml:space="preserve"> est</w:t>
-      </w:r>
-      <w:proofErr w:type="gramEnd"/>
-      <w:r>
-        <w:rPr>
-          <w:rFonts w:eastAsiaTheme="minorEastAsia"/>
-        </w:rPr>
-        <w:t xml:space="preserve"> un réseau markovien</w:t>
+        <w:t xml:space="preserve"> est un réseau markovien</w:t>
       </w:r>
       <w:r>
         <w:rPr>
@@ -733,13 +725,1109 @@
         </w:rPr>
         <w:t>.</w:t>
       </w:r>
+      <w:r>
+        <w:rPr>
+          <w:rFonts w:eastAsiaTheme="minorEastAsia"/>
+        </w:rPr>
+        <w:t xml:space="preserve"> On peut modéliser les relations entre les variables aléatoires par un graph dans lequel les arêtes représentent les dépendances</w:t>
+      </w:r>
+      <w:r>
+        <w:rPr>
+          <w:rFonts w:eastAsiaTheme="minorEastAsia"/>
+        </w:rPr>
+        <w:t xml:space="preserve"> directes</w:t>
+      </w:r>
+      <w:r>
+        <w:rPr>
+          <w:rFonts w:eastAsiaTheme="minorEastAsia"/>
+        </w:rPr>
+        <w:t xml:space="preserve"> entre variables aléatoires :</w:t>
+      </w:r>
     </w:p>
     <w:p>
-      <w:r>
-        <w:rPr>
-          <w:rFonts w:eastAsiaTheme="minorEastAsia"/>
-        </w:rPr>
-        <w:t xml:space="preserve">En pratique, il est difficile de calculer ces trois probabilités. </w:t>
+      <w:pPr>
+        <w:jc w:val="center"/>
+        <w:rPr>
+          <w:rFonts w:eastAsiaTheme="minorEastAsia"/>
+        </w:rPr>
+      </w:pPr>
+      <w:r>
+        <w:rPr>
+          <w:rFonts w:eastAsiaTheme="minorEastAsia"/>
+          <w:noProof/>
+        </w:rPr>
+        <w:pict>
+          <v:shapetype id="_x0000_t202" coordsize="21600,21600" o:spt="202" path="m,l,21600r21600,l21600,xe">
+            <v:stroke joinstyle="miter"/>
+            <v:path gradientshapeok="t" o:connecttype="rect"/>
+          </v:shapetype>
+          <v:shape id="_x0000_s1045" type="#_x0000_t202" style="position:absolute;left:0;text-align:left;margin-left:262.75pt;margin-top:94.9pt;width:21.8pt;height:24.4pt;z-index:251688960;mso-width-relative:margin;mso-height-relative:margin" filled="f" stroked="f">
+            <v:textbox>
+              <w:txbxContent>
+                <w:p>
+                  <m:oMathPara>
+                    <m:oMath>
+                      <m:sSub>
+                        <m:sSubPr>
+                          <m:ctrlPr>
+                            <w:rPr>
+                              <w:rFonts w:ascii="Cambria Math" w:hAnsi="Cambria Math"/>
+                              <w:i/>
+                            </w:rPr>
+                          </m:ctrlPr>
+                        </m:sSubPr>
+                        <m:e>
+                          <m:r>
+                            <w:rPr>
+                              <w:rFonts w:ascii="Cambria Math" w:hAnsi="Cambria Math"/>
+                            </w:rPr>
+                            <m:t>X</m:t>
+                          </m:r>
+                        </m:e>
+                        <m:sub>
+                          <m:r>
+                            <w:rPr>
+                              <w:rFonts w:ascii="Cambria Math" w:hAnsi="Cambria Math"/>
+                            </w:rPr>
+                            <m:t>5</m:t>
+                          </m:r>
+                        </m:sub>
+                      </m:sSub>
+                    </m:oMath>
+                  </m:oMathPara>
+                </w:p>
+              </w:txbxContent>
+            </v:textbox>
+          </v:shape>
+        </w:pict>
+      </w:r>
+      <w:r>
+        <w:rPr>
+          <w:rFonts w:eastAsiaTheme="minorEastAsia"/>
+          <w:noProof/>
+        </w:rPr>
+        <w:pict>
+          <v:shape id="_x0000_s1044" type="#_x0000_t202" style="position:absolute;left:0;text-align:left;margin-left:158.4pt;margin-top:126.1pt;width:18.75pt;height:21.4pt;z-index:251686912;mso-width-relative:margin;mso-height-relative:margin" filled="f" stroked="f">
+            <v:textbox>
+              <w:txbxContent>
+                <w:p>
+                  <m:oMathPara>
+                    <m:oMath>
+                      <m:sSub>
+                        <m:sSubPr>
+                          <m:ctrlPr>
+                            <w:rPr>
+                              <w:rFonts w:ascii="Cambria Math" w:hAnsi="Cambria Math"/>
+                              <w:i/>
+                            </w:rPr>
+                          </m:ctrlPr>
+                        </m:sSubPr>
+                        <m:e>
+                          <m:r>
+                            <w:rPr>
+                              <w:rFonts w:ascii="Cambria Math" w:hAnsi="Cambria Math"/>
+                            </w:rPr>
+                            <m:t>X</m:t>
+                          </m:r>
+                        </m:e>
+                        <m:sub>
+                          <m:r>
+                            <w:rPr>
+                              <w:rFonts w:ascii="Cambria Math" w:hAnsi="Cambria Math"/>
+                            </w:rPr>
+                            <m:t>4</m:t>
+                          </m:r>
+                        </m:sub>
+                      </m:sSub>
+                    </m:oMath>
+                  </m:oMathPara>
+                </w:p>
+              </w:txbxContent>
+            </v:textbox>
+          </v:shape>
+        </w:pict>
+      </w:r>
+      <w:r>
+        <w:rPr>
+          <w:rFonts w:eastAsiaTheme="minorEastAsia"/>
+          <w:noProof/>
+        </w:rPr>
+        <w:pict>
+          <v:shape id="_x0000_s1043" type="#_x0000_t202" style="position:absolute;left:0;text-align:left;margin-left:170.55pt;margin-top:158.5pt;width:19.95pt;height:23.6pt;z-index:251684864;mso-width-relative:margin;mso-height-relative:margin" filled="f" stroked="f">
+            <v:textbox>
+              <w:txbxContent>
+                <w:p>
+                  <m:oMathPara>
+                    <m:oMath>
+                      <m:sSub>
+                        <m:sSubPr>
+                          <m:ctrlPr>
+                            <w:rPr>
+                              <w:rFonts w:ascii="Cambria Math" w:hAnsi="Cambria Math"/>
+                              <w:i/>
+                            </w:rPr>
+                          </m:ctrlPr>
+                        </m:sSubPr>
+                        <m:e>
+                          <m:r>
+                            <w:rPr>
+                              <w:rFonts w:ascii="Cambria Math" w:hAnsi="Cambria Math"/>
+                            </w:rPr>
+                            <m:t>X</m:t>
+                          </m:r>
+                        </m:e>
+                        <m:sub>
+                          <m:r>
+                            <w:rPr>
+                              <w:rFonts w:ascii="Cambria Math" w:hAnsi="Cambria Math"/>
+                            </w:rPr>
+                            <m:t>3</m:t>
+                          </m:r>
+                        </m:sub>
+                      </m:sSub>
+                    </m:oMath>
+                  </m:oMathPara>
+                </w:p>
+              </w:txbxContent>
+            </v:textbox>
+          </v:shape>
+        </w:pict>
+      </w:r>
+      <w:r>
+        <w:rPr>
+          <w:rFonts w:eastAsiaTheme="minorEastAsia"/>
+          <w:noProof/>
+        </w:rPr>
+        <w:pict>
+          <v:shape id="_x0000_s1042" type="#_x0000_t202" style="position:absolute;left:0;text-align:left;margin-left:273.15pt;margin-top:126.1pt;width:21.5pt;height:24.7pt;z-index:251682816;mso-width-relative:margin;mso-height-relative:margin" filled="f" stroked="f">
+            <v:textbox>
+              <w:txbxContent>
+                <w:p>
+                  <m:oMathPara>
+                    <m:oMath>
+                      <m:sSub>
+                        <m:sSubPr>
+                          <m:ctrlPr>
+                            <w:rPr>
+                              <w:rFonts w:ascii="Cambria Math" w:hAnsi="Cambria Math"/>
+                              <w:i/>
+                            </w:rPr>
+                          </m:ctrlPr>
+                        </m:sSubPr>
+                        <m:e>
+                          <m:r>
+                            <w:rPr>
+                              <w:rFonts w:ascii="Cambria Math" w:hAnsi="Cambria Math"/>
+                            </w:rPr>
+                            <m:t>X</m:t>
+                          </m:r>
+                        </m:e>
+                        <m:sub>
+                          <m:r>
+                            <w:rPr>
+                              <w:rFonts w:ascii="Cambria Math" w:hAnsi="Cambria Math"/>
+                            </w:rPr>
+                            <m:t>2</m:t>
+                          </m:r>
+                        </m:sub>
+                      </m:sSub>
+                    </m:oMath>
+                  </m:oMathPara>
+                </w:p>
+              </w:txbxContent>
+            </v:textbox>
+          </v:shape>
+        </w:pict>
+      </w:r>
+      <w:r>
+        <w:rPr>
+          <w:rFonts w:eastAsiaTheme="minorEastAsia"/>
+          <w:noProof/>
+        </w:rPr>
+        <w:pict>
+          <v:shape id="_x0000_s1041" type="#_x0000_t202" style="position:absolute;left:0;text-align:left;margin-left:214.65pt;margin-top:31.3pt;width:24.5pt;height:22.9pt;z-index:251680768;mso-width-relative:margin;mso-height-relative:margin" filled="f" stroked="f">
+            <v:textbox>
+              <w:txbxContent>
+                <w:p>
+                  <m:oMathPara>
+                    <m:oMath>
+                      <m:sSub>
+                        <m:sSubPr>
+                          <m:ctrlPr>
+                            <w:rPr>
+                              <w:rFonts w:ascii="Cambria Math" w:hAnsi="Cambria Math"/>
+                              <w:i/>
+                            </w:rPr>
+                          </m:ctrlPr>
+                        </m:sSubPr>
+                        <m:e>
+                          <m:r>
+                            <w:rPr>
+                              <w:rFonts w:ascii="Cambria Math" w:hAnsi="Cambria Math"/>
+                            </w:rPr>
+                            <m:t>Y</m:t>
+                          </m:r>
+                        </m:e>
+                        <m:sub>
+                          <m:r>
+                            <w:rPr>
+                              <w:rFonts w:ascii="Cambria Math" w:hAnsi="Cambria Math"/>
+                            </w:rPr>
+                            <m:t>1</m:t>
+                          </m:r>
+                        </m:sub>
+                      </m:sSub>
+                    </m:oMath>
+                  </m:oMathPara>
+                </w:p>
+              </w:txbxContent>
+            </v:textbox>
+          </v:shape>
+        </w:pict>
+      </w:r>
+      <w:r>
+        <w:rPr>
+          <w:rFonts w:eastAsiaTheme="minorEastAsia"/>
+          <w:noProof/>
+        </w:rPr>
+        <w:pict>
+          <v:shape id="_x0000_s1040" type="#_x0000_t202" style="position:absolute;left:0;text-align:left;margin-left:209.65pt;margin-top:126.1pt;width:34.35pt;height:22.6pt;z-index:251678720;mso-width-relative:margin;mso-height-relative:margin" filled="f" stroked="f">
+            <v:textbox>
+              <w:txbxContent>
+                <w:p>
+                  <m:oMathPara>
+                    <m:oMath>
+                      <m:sSub>
+                        <m:sSubPr>
+                          <m:ctrlPr>
+                            <w:rPr>
+                              <w:rFonts w:ascii="Cambria Math" w:hAnsi="Cambria Math"/>
+                              <w:i/>
+                            </w:rPr>
+                          </m:ctrlPr>
+                        </m:sSubPr>
+                        <m:e>
+                          <m:r>
+                            <w:rPr>
+                              <w:rFonts w:ascii="Cambria Math" w:hAnsi="Cambria Math"/>
+                            </w:rPr>
+                            <m:t>X</m:t>
+                          </m:r>
+                        </m:e>
+                        <m:sub>
+                          <m:r>
+                            <w:rPr>
+                              <w:rFonts w:ascii="Cambria Math" w:hAnsi="Cambria Math"/>
+                            </w:rPr>
+                            <m:t>1</m:t>
+                          </m:r>
+                        </m:sub>
+                      </m:sSub>
+                    </m:oMath>
+                  </m:oMathPara>
+                </w:p>
+              </w:txbxContent>
+            </v:textbox>
+          </v:shape>
+        </w:pict>
+      </w:r>
+      <w:r>
+        <w:rPr>
+          <w:rFonts w:eastAsiaTheme="minorEastAsia"/>
+        </w:rPr>
+        <w:drawing>
+          <wp:inline distT="0" distB="0" distL="0" distR="0">
+            <wp:extent cx="3859530" cy="2590800"/>
+            <wp:effectExtent l="19050" t="0" r="7620" b="0"/>
+            <wp:docPr id="2" name="Image 0" descr="mrf.jpg"/>
+            <wp:cNvGraphicFramePr>
+              <a:graphicFrameLocks xmlns:a="http://schemas.openxmlformats.org/drawingml/2006/main" noChangeAspect="1"/>
+            </wp:cNvGraphicFramePr>
+            <a:graphic xmlns:a="http://schemas.openxmlformats.org/drawingml/2006/main">
+              <a:graphicData uri="http://schemas.openxmlformats.org/drawingml/2006/picture">
+                <pic:pic xmlns:pic="http://schemas.openxmlformats.org/drawingml/2006/picture">
+                  <pic:nvPicPr>
+                    <pic:cNvPr id="0" name="mrf.jpg"/>
+                    <pic:cNvPicPr/>
+                  </pic:nvPicPr>
+                  <pic:blipFill>
+                    <a:blip r:embed="rId5" cstate="print"/>
+                    <a:stretch>
+                      <a:fillRect/>
+                    </a:stretch>
+                  </pic:blipFill>
+                  <pic:spPr>
+                    <a:xfrm>
+                      <a:off x="0" y="0"/>
+                      <a:ext cx="3859530" cy="2590800"/>
+                    </a:xfrm>
+                    <a:prstGeom prst="rect">
+                      <a:avLst/>
+                    </a:prstGeom>
+                  </pic:spPr>
+                </pic:pic>
+              </a:graphicData>
+            </a:graphic>
+          </wp:inline>
+        </w:drawing>
+      </w:r>
+    </w:p>
+    <w:p>
+      <w:pPr>
+        <w:rPr>
+          <w:rFonts w:eastAsiaTheme="minorEastAsia"/>
+        </w:rPr>
+      </w:pPr>
+      <w:r>
+        <w:rPr>
+          <w:rFonts w:eastAsiaTheme="minorEastAsia"/>
+        </w:rPr>
+        <w:lastRenderedPageBreak/>
+        <w:t xml:space="preserve">Les </w:t>
+      </w:r>
+      <m:oMath>
+        <m:sSub>
+          <m:sSubPr>
+            <m:ctrlPr>
+              <w:rPr>
+                <w:rFonts w:ascii="Cambria Math" w:eastAsiaTheme="minorEastAsia" w:hAnsi="Cambria Math"/>
+                <w:i/>
+              </w:rPr>
+            </m:ctrlPr>
+          </m:sSubPr>
+          <m:e>
+            <m:r>
+              <w:rPr>
+                <w:rFonts w:ascii="Cambria Math" w:eastAsiaTheme="minorEastAsia" w:hAnsi="Cambria Math"/>
+              </w:rPr>
+              <m:t>X</m:t>
+            </m:r>
+          </m:e>
+          <m:sub>
+            <m:r>
+              <w:rPr>
+                <w:rFonts w:ascii="Cambria Math" w:eastAsiaTheme="minorEastAsia" w:hAnsi="Cambria Math"/>
+              </w:rPr>
+              <m:t>i</m:t>
+            </m:r>
+          </m:sub>
+        </m:sSub>
+      </m:oMath>
+      <w:r>
+        <w:rPr>
+          <w:rFonts w:eastAsiaTheme="minorEastAsia"/>
+        </w:rPr>
+        <w:t xml:space="preserve"> sont seulement dépendantes de leur voisinage, c'est-à-dire des pixels voisins. On a une dépendance entre variables aléatoires appartenant à la même clique d’ordre 2. Ci-dessus </w:t>
+      </w:r>
+      <m:oMath>
+        <m:sSub>
+          <m:sSubPr>
+            <m:ctrlPr>
+              <w:rPr>
+                <w:rFonts w:ascii="Cambria Math" w:eastAsiaTheme="minorEastAsia" w:hAnsi="Cambria Math"/>
+                <w:i/>
+              </w:rPr>
+            </m:ctrlPr>
+          </m:sSubPr>
+          <m:e>
+            <m:r>
+              <w:rPr>
+                <w:rFonts w:ascii="Cambria Math" w:eastAsiaTheme="minorEastAsia" w:hAnsi="Cambria Math"/>
+              </w:rPr>
+              <m:t>X</m:t>
+            </m:r>
+          </m:e>
+          <m:sub>
+            <m:r>
+              <w:rPr>
+                <w:rFonts w:ascii="Cambria Math" w:eastAsiaTheme="minorEastAsia" w:hAnsi="Cambria Math"/>
+              </w:rPr>
+              <m:t>1</m:t>
+            </m:r>
+          </m:sub>
+        </m:sSub>
+      </m:oMath>
+      <w:r>
+        <w:rPr>
+          <w:rFonts w:eastAsiaTheme="minorEastAsia"/>
+        </w:rPr>
+        <w:t xml:space="preserve"> dépend de </w:t>
+      </w:r>
+      <m:oMath>
+        <m:sSub>
+          <m:sSubPr>
+            <m:ctrlPr>
+              <w:rPr>
+                <w:rFonts w:ascii="Cambria Math" w:eastAsiaTheme="minorEastAsia" w:hAnsi="Cambria Math"/>
+                <w:i/>
+              </w:rPr>
+            </m:ctrlPr>
+          </m:sSubPr>
+          <m:e>
+            <m:r>
+              <w:rPr>
+                <w:rFonts w:ascii="Cambria Math" w:eastAsiaTheme="minorEastAsia" w:hAnsi="Cambria Math"/>
+              </w:rPr>
+              <m:t>X</m:t>
+            </m:r>
+          </m:e>
+          <m:sub>
+            <m:r>
+              <w:rPr>
+                <w:rFonts w:ascii="Cambria Math" w:eastAsiaTheme="minorEastAsia" w:hAnsi="Cambria Math"/>
+              </w:rPr>
+              <m:t>2</m:t>
+            </m:r>
+          </m:sub>
+        </m:sSub>
+        <m:r>
+          <w:rPr>
+            <w:rFonts w:ascii="Cambria Math" w:eastAsiaTheme="minorEastAsia" w:hAnsi="Cambria Math"/>
+          </w:rPr>
+          <m:t xml:space="preserve">, </m:t>
+        </m:r>
+        <m:sSub>
+          <m:sSubPr>
+            <m:ctrlPr>
+              <w:rPr>
+                <w:rFonts w:ascii="Cambria Math" w:eastAsiaTheme="minorEastAsia" w:hAnsi="Cambria Math"/>
+                <w:i/>
+              </w:rPr>
+            </m:ctrlPr>
+          </m:sSubPr>
+          <m:e>
+            <m:r>
+              <w:rPr>
+                <w:rFonts w:ascii="Cambria Math" w:eastAsiaTheme="minorEastAsia" w:hAnsi="Cambria Math"/>
+              </w:rPr>
+              <m:t>X</m:t>
+            </m:r>
+          </m:e>
+          <m:sub>
+            <m:r>
+              <w:rPr>
+                <w:rFonts w:ascii="Cambria Math" w:eastAsiaTheme="minorEastAsia" w:hAnsi="Cambria Math"/>
+              </w:rPr>
+              <m:t>3</m:t>
+            </m:r>
+          </m:sub>
+        </m:sSub>
+        <m:r>
+          <w:rPr>
+            <w:rFonts w:ascii="Cambria Math" w:eastAsiaTheme="minorEastAsia" w:hAnsi="Cambria Math"/>
+          </w:rPr>
+          <m:t xml:space="preserve">, </m:t>
+        </m:r>
+        <m:sSub>
+          <m:sSubPr>
+            <m:ctrlPr>
+              <w:rPr>
+                <w:rFonts w:ascii="Cambria Math" w:eastAsiaTheme="minorEastAsia" w:hAnsi="Cambria Math"/>
+                <w:i/>
+              </w:rPr>
+            </m:ctrlPr>
+          </m:sSubPr>
+          <m:e>
+            <m:r>
+              <w:rPr>
+                <w:rFonts w:ascii="Cambria Math" w:eastAsiaTheme="minorEastAsia" w:hAnsi="Cambria Math"/>
+              </w:rPr>
+              <m:t>X</m:t>
+            </m:r>
+          </m:e>
+          <m:sub>
+            <m:r>
+              <w:rPr>
+                <w:rFonts w:ascii="Cambria Math" w:eastAsiaTheme="minorEastAsia" w:hAnsi="Cambria Math"/>
+              </w:rPr>
+              <m:t>4</m:t>
+            </m:r>
+          </m:sub>
+        </m:sSub>
+      </m:oMath>
+      <w:r>
+        <w:rPr>
+          <w:rFonts w:eastAsiaTheme="minorEastAsia"/>
+        </w:rPr>
+        <w:t xml:space="preserve"> </w:t>
+      </w:r>
+      <w:proofErr w:type="gramStart"/>
+      <w:r>
+        <w:rPr>
+          <w:rFonts w:eastAsiaTheme="minorEastAsia"/>
+        </w:rPr>
+        <w:t xml:space="preserve">et </w:t>
+      </w:r>
+      <m:oMath>
+        <w:proofErr w:type="gramEnd"/>
+        <m:sSub>
+          <m:sSubPr>
+            <m:ctrlPr>
+              <w:rPr>
+                <w:rFonts w:ascii="Cambria Math" w:eastAsiaTheme="minorEastAsia" w:hAnsi="Cambria Math"/>
+                <w:i/>
+              </w:rPr>
+            </m:ctrlPr>
+          </m:sSubPr>
+          <m:e>
+            <m:r>
+              <w:rPr>
+                <w:rFonts w:ascii="Cambria Math" w:eastAsiaTheme="minorEastAsia" w:hAnsi="Cambria Math"/>
+              </w:rPr>
+              <m:t>X</m:t>
+            </m:r>
+          </m:e>
+          <m:sub>
+            <m:r>
+              <w:rPr>
+                <w:rFonts w:ascii="Cambria Math" w:eastAsiaTheme="minorEastAsia" w:hAnsi="Cambria Math"/>
+              </w:rPr>
+              <m:t>5</m:t>
+            </m:r>
+          </m:sub>
+        </m:sSub>
+      </m:oMath>
+      <w:r>
+        <w:rPr>
+          <w:rFonts w:eastAsiaTheme="minorEastAsia"/>
+        </w:rPr>
+        <w:t>.</w:t>
+      </w:r>
+      <w:r>
+        <w:rPr>
+          <w:rFonts w:eastAsiaTheme="minorEastAsia"/>
+        </w:rPr>
+        <w:t xml:space="preserve"> </w:t>
+      </w:r>
+      <m:oMath>
+        <m:sSub>
+          <m:sSubPr>
+            <m:ctrlPr>
+              <w:rPr>
+                <w:rFonts w:ascii="Cambria Math" w:eastAsiaTheme="minorEastAsia" w:hAnsi="Cambria Math"/>
+                <w:i/>
+              </w:rPr>
+            </m:ctrlPr>
+          </m:sSubPr>
+          <m:e>
+            <m:r>
+              <w:rPr>
+                <w:rFonts w:ascii="Cambria Math" w:eastAsiaTheme="minorEastAsia" w:hAnsi="Cambria Math"/>
+              </w:rPr>
+              <m:t>X</m:t>
+            </m:r>
+          </m:e>
+          <m:sub>
+            <m:r>
+              <w:rPr>
+                <w:rFonts w:ascii="Cambria Math" w:eastAsiaTheme="minorEastAsia" w:hAnsi="Cambria Math"/>
+              </w:rPr>
+              <m:t>1</m:t>
+            </m:r>
+          </m:sub>
+        </m:sSub>
+      </m:oMath>
+      <w:r>
+        <w:rPr>
+          <w:rFonts w:eastAsiaTheme="minorEastAsia"/>
+        </w:rPr>
+        <w:t xml:space="preserve"> </w:t>
+      </w:r>
+      <w:proofErr w:type="gramStart"/>
+      <w:r>
+        <w:rPr>
+          <w:rFonts w:eastAsiaTheme="minorEastAsia"/>
+        </w:rPr>
+        <w:t>dépend</w:t>
+      </w:r>
+      <w:proofErr w:type="gramEnd"/>
+      <w:r>
+        <w:rPr>
+          <w:rFonts w:eastAsiaTheme="minorEastAsia"/>
+        </w:rPr>
+        <w:t xml:space="preserve"> également de </w:t>
+      </w:r>
+      <m:oMath>
+        <m:sSub>
+          <m:sSubPr>
+            <m:ctrlPr>
+              <w:rPr>
+                <w:rFonts w:ascii="Cambria Math" w:eastAsiaTheme="minorEastAsia" w:hAnsi="Cambria Math"/>
+                <w:i/>
+              </w:rPr>
+            </m:ctrlPr>
+          </m:sSubPr>
+          <m:e>
+            <m:r>
+              <w:rPr>
+                <w:rFonts w:ascii="Cambria Math" w:eastAsiaTheme="minorEastAsia" w:hAnsi="Cambria Math"/>
+              </w:rPr>
+              <m:t>Y</m:t>
+            </m:r>
+          </m:e>
+          <m:sub>
+            <m:r>
+              <w:rPr>
+                <w:rFonts w:ascii="Cambria Math" w:eastAsiaTheme="minorEastAsia" w:hAnsi="Cambria Math"/>
+              </w:rPr>
+              <m:t>1</m:t>
+            </m:r>
+          </m:sub>
+        </m:sSub>
+      </m:oMath>
+      <w:r>
+        <w:rPr>
+          <w:rFonts w:eastAsiaTheme="minorEastAsia"/>
+        </w:rPr>
+        <w:t xml:space="preserve"> qui est le pixel se trouvant au même endroit dans l’image d’entrée en niveau de gris. </w:t>
+      </w:r>
+      <m:oMath>
+        <m:sSub>
+          <m:sSubPr>
+            <m:ctrlPr>
+              <w:rPr>
+                <w:rFonts w:ascii="Cambria Math" w:eastAsiaTheme="minorEastAsia" w:hAnsi="Cambria Math"/>
+                <w:i/>
+              </w:rPr>
+            </m:ctrlPr>
+          </m:sSubPr>
+          <m:e>
+            <m:r>
+              <w:rPr>
+                <w:rFonts w:ascii="Cambria Math" w:eastAsiaTheme="minorEastAsia" w:hAnsi="Cambria Math"/>
+              </w:rPr>
+              <m:t>X</m:t>
+            </m:r>
+          </m:e>
+          <m:sub>
+            <m:r>
+              <w:rPr>
+                <w:rFonts w:ascii="Cambria Math" w:eastAsiaTheme="minorEastAsia" w:hAnsi="Cambria Math"/>
+              </w:rPr>
+              <m:t>2</m:t>
+            </m:r>
+          </m:sub>
+        </m:sSub>
+        <m:r>
+          <w:rPr>
+            <w:rFonts w:ascii="Cambria Math" w:eastAsiaTheme="minorEastAsia" w:hAnsi="Cambria Math"/>
+          </w:rPr>
+          <m:t xml:space="preserve">, </m:t>
+        </m:r>
+        <m:sSub>
+          <m:sSubPr>
+            <m:ctrlPr>
+              <w:rPr>
+                <w:rFonts w:ascii="Cambria Math" w:eastAsiaTheme="minorEastAsia" w:hAnsi="Cambria Math"/>
+                <w:i/>
+              </w:rPr>
+            </m:ctrlPr>
+          </m:sSubPr>
+          <m:e>
+            <m:r>
+              <w:rPr>
+                <w:rFonts w:ascii="Cambria Math" w:eastAsiaTheme="minorEastAsia" w:hAnsi="Cambria Math"/>
+              </w:rPr>
+              <m:t>X</m:t>
+            </m:r>
+          </m:e>
+          <m:sub>
+            <m:r>
+              <w:rPr>
+                <w:rFonts w:ascii="Cambria Math" w:eastAsiaTheme="minorEastAsia" w:hAnsi="Cambria Math"/>
+              </w:rPr>
+              <m:t>3</m:t>
+            </m:r>
+          </m:sub>
+        </m:sSub>
+        <m:r>
+          <w:rPr>
+            <w:rFonts w:ascii="Cambria Math" w:eastAsiaTheme="minorEastAsia" w:hAnsi="Cambria Math"/>
+          </w:rPr>
+          <m:t xml:space="preserve">, </m:t>
+        </m:r>
+        <m:sSub>
+          <m:sSubPr>
+            <m:ctrlPr>
+              <w:rPr>
+                <w:rFonts w:ascii="Cambria Math" w:eastAsiaTheme="minorEastAsia" w:hAnsi="Cambria Math"/>
+                <w:i/>
+              </w:rPr>
+            </m:ctrlPr>
+          </m:sSubPr>
+          <m:e>
+            <m:r>
+              <w:rPr>
+                <w:rFonts w:ascii="Cambria Math" w:eastAsiaTheme="minorEastAsia" w:hAnsi="Cambria Math"/>
+              </w:rPr>
+              <m:t>X</m:t>
+            </m:r>
+          </m:e>
+          <m:sub>
+            <m:r>
+              <w:rPr>
+                <w:rFonts w:ascii="Cambria Math" w:eastAsiaTheme="minorEastAsia" w:hAnsi="Cambria Math"/>
+              </w:rPr>
+              <m:t>4</m:t>
+            </m:r>
+          </m:sub>
+        </m:sSub>
+      </m:oMath>
+      <w:r>
+        <w:rPr>
+          <w:rFonts w:eastAsiaTheme="minorEastAsia"/>
+        </w:rPr>
+        <w:t xml:space="preserve"> </w:t>
+      </w:r>
+      <w:proofErr w:type="gramStart"/>
+      <w:r>
+        <w:rPr>
+          <w:rFonts w:eastAsiaTheme="minorEastAsia"/>
+        </w:rPr>
+        <w:t>et</w:t>
+      </w:r>
+      <w:proofErr w:type="gramEnd"/>
+      <w:r>
+        <w:rPr>
+          <w:rFonts w:eastAsiaTheme="minorEastAsia"/>
+        </w:rPr>
+        <w:t xml:space="preserve"> </w:t>
+      </w:r>
+      <m:oMath>
+        <m:sSub>
+          <m:sSubPr>
+            <m:ctrlPr>
+              <w:rPr>
+                <w:rFonts w:ascii="Cambria Math" w:eastAsiaTheme="minorEastAsia" w:hAnsi="Cambria Math"/>
+                <w:i/>
+              </w:rPr>
+            </m:ctrlPr>
+          </m:sSubPr>
+          <m:e>
+            <m:r>
+              <w:rPr>
+                <w:rFonts w:ascii="Cambria Math" w:eastAsiaTheme="minorEastAsia" w:hAnsi="Cambria Math"/>
+              </w:rPr>
+              <m:t>X</m:t>
+            </m:r>
+          </m:e>
+          <m:sub>
+            <m:r>
+              <w:rPr>
+                <w:rFonts w:ascii="Cambria Math" w:eastAsiaTheme="minorEastAsia" w:hAnsi="Cambria Math"/>
+              </w:rPr>
+              <m:t>5</m:t>
+            </m:r>
+          </m:sub>
+        </m:sSub>
+      </m:oMath>
+      <w:r>
+        <w:rPr>
+          <w:rFonts w:eastAsiaTheme="minorEastAsia"/>
+        </w:rPr>
+        <w:t xml:space="preserve"> appartiennent au voisinage de </w:t>
+      </w:r>
+      <m:oMath>
+        <m:sSub>
+          <m:sSubPr>
+            <m:ctrlPr>
+              <w:rPr>
+                <w:rFonts w:ascii="Cambria Math" w:eastAsiaTheme="minorEastAsia" w:hAnsi="Cambria Math"/>
+                <w:i/>
+              </w:rPr>
+            </m:ctrlPr>
+          </m:sSubPr>
+          <m:e>
+            <m:r>
+              <w:rPr>
+                <w:rFonts w:ascii="Cambria Math" w:eastAsiaTheme="minorEastAsia" w:hAnsi="Cambria Math"/>
+              </w:rPr>
+              <m:t>X</m:t>
+            </m:r>
+          </m:e>
+          <m:sub>
+            <m:r>
+              <w:rPr>
+                <w:rFonts w:ascii="Cambria Math" w:eastAsiaTheme="minorEastAsia" w:hAnsi="Cambria Math"/>
+              </w:rPr>
+              <m:t>1</m:t>
+            </m:r>
+          </m:sub>
+        </m:sSub>
+        <m:r>
+          <w:rPr>
+            <w:rFonts w:ascii="Cambria Math" w:eastAsiaTheme="minorEastAsia" w:hAnsi="Cambria Math"/>
+          </w:rPr>
+          <m:t> </m:t>
+        </m:r>
+      </m:oMath>
+      <w:r>
+        <w:rPr>
+          <w:rFonts w:eastAsiaTheme="minorEastAsia"/>
+        </w:rPr>
+        <w:t xml:space="preserve">: </w:t>
+      </w:r>
+    </w:p>
+    <w:p>
+      <w:pPr>
+        <w:jc w:val="center"/>
+        <w:rPr>
+          <w:rFonts w:eastAsiaTheme="minorEastAsia"/>
+        </w:rPr>
+      </w:pPr>
+      <m:oMathPara>
+        <m:oMath>
+          <m:sSub>
+            <m:sSubPr>
+              <m:ctrlPr>
+                <w:rPr>
+                  <w:rFonts w:ascii="Cambria Math" w:eastAsiaTheme="minorEastAsia" w:hAnsi="Cambria Math"/>
+                  <w:i/>
+                </w:rPr>
+              </m:ctrlPr>
+            </m:sSubPr>
+            <m:e>
+              <m:sSub>
+                <m:sSubPr>
+                  <m:ctrlPr>
+                    <w:rPr>
+                      <w:rFonts w:ascii="Cambria Math" w:eastAsiaTheme="minorEastAsia" w:hAnsi="Cambria Math"/>
+                      <w:i/>
+                    </w:rPr>
+                  </m:ctrlPr>
+                </m:sSubPr>
+                <m:e>
+                  <m:r>
+                    <w:rPr>
+                      <w:rFonts w:ascii="Cambria Math" w:eastAsiaTheme="minorEastAsia" w:hAnsi="Cambria Math"/>
+                    </w:rPr>
+                    <m:t>X</m:t>
+                  </m:r>
+                </m:e>
+                <m:sub>
+                  <m:sSub>
+                    <m:sSubPr>
+                      <m:ctrlPr>
+                        <w:rPr>
+                          <w:rFonts w:ascii="Cambria Math" w:eastAsiaTheme="minorEastAsia" w:hAnsi="Cambria Math"/>
+                          <w:i/>
+                        </w:rPr>
+                      </m:ctrlPr>
+                    </m:sSubPr>
+                    <m:e>
+                      <m:r>
+                        <w:rPr>
+                          <w:rFonts w:ascii="Cambria Math" w:eastAsiaTheme="minorEastAsia" w:hAnsi="Cambria Math"/>
+                        </w:rPr>
+                        <m:t>V</m:t>
+                      </m:r>
+                    </m:e>
+                    <m:sub>
+                      <m:r>
+                        <w:rPr>
+                          <w:rFonts w:ascii="Cambria Math" w:eastAsiaTheme="minorEastAsia" w:hAnsi="Cambria Math"/>
+                        </w:rPr>
+                        <m:t>1</m:t>
+                      </m:r>
+                    </m:sub>
+                  </m:sSub>
+                </m:sub>
+              </m:sSub>
+              <m:r>
+                <w:rPr>
+                  <w:rFonts w:ascii="Cambria Math" w:eastAsiaTheme="minorEastAsia" w:hAnsi="Cambria Math"/>
+                </w:rPr>
+                <m:t>= N</m:t>
+              </m:r>
+              <m:d>
+                <m:dPr>
+                  <m:ctrlPr>
+                    <w:rPr>
+                      <w:rFonts w:ascii="Cambria Math" w:eastAsiaTheme="minorEastAsia" w:hAnsi="Cambria Math"/>
+                      <w:i/>
+                    </w:rPr>
+                  </m:ctrlPr>
+                </m:dPr>
+                <m:e>
+                  <m:sSub>
+                    <m:sSubPr>
+                      <m:ctrlPr>
+                        <w:rPr>
+                          <w:rFonts w:ascii="Cambria Math" w:eastAsiaTheme="minorEastAsia" w:hAnsi="Cambria Math"/>
+                          <w:i/>
+                        </w:rPr>
+                      </m:ctrlPr>
+                    </m:sSubPr>
+                    <m:e>
+                      <m:r>
+                        <w:rPr>
+                          <w:rFonts w:ascii="Cambria Math" w:eastAsiaTheme="minorEastAsia" w:hAnsi="Cambria Math"/>
+                        </w:rPr>
+                        <m:t>X</m:t>
+                      </m:r>
+                    </m:e>
+                    <m:sub>
+                      <m:r>
+                        <w:rPr>
+                          <w:rFonts w:ascii="Cambria Math" w:eastAsiaTheme="minorEastAsia" w:hAnsi="Cambria Math"/>
+                        </w:rPr>
+                        <m:t>1</m:t>
+                      </m:r>
+                    </m:sub>
+                  </m:sSub>
+                </m:e>
+              </m:d>
+              <m:r>
+                <w:rPr>
+                  <w:rFonts w:ascii="Cambria Math" w:eastAsiaTheme="minorEastAsia" w:hAnsi="Cambria Math"/>
+                </w:rPr>
+                <m:t>={X</m:t>
+              </m:r>
+            </m:e>
+            <m:sub>
+              <m:r>
+                <w:rPr>
+                  <w:rFonts w:ascii="Cambria Math" w:eastAsiaTheme="minorEastAsia" w:hAnsi="Cambria Math"/>
+                </w:rPr>
+                <m:t>2</m:t>
+              </m:r>
+            </m:sub>
+          </m:sSub>
+          <m:r>
+            <w:rPr>
+              <w:rFonts w:ascii="Cambria Math" w:eastAsiaTheme="minorEastAsia" w:hAnsi="Cambria Math"/>
+            </w:rPr>
+            <m:t xml:space="preserve">, </m:t>
+          </m:r>
+          <m:sSub>
+            <m:sSubPr>
+              <m:ctrlPr>
+                <w:rPr>
+                  <w:rFonts w:ascii="Cambria Math" w:eastAsiaTheme="minorEastAsia" w:hAnsi="Cambria Math"/>
+                  <w:i/>
+                </w:rPr>
+              </m:ctrlPr>
+            </m:sSubPr>
+            <m:e>
+              <m:r>
+                <w:rPr>
+                  <w:rFonts w:ascii="Cambria Math" w:eastAsiaTheme="minorEastAsia" w:hAnsi="Cambria Math"/>
+                </w:rPr>
+                <m:t>X</m:t>
+              </m:r>
+            </m:e>
+            <m:sub>
+              <m:r>
+                <w:rPr>
+                  <w:rFonts w:ascii="Cambria Math" w:eastAsiaTheme="minorEastAsia" w:hAnsi="Cambria Math"/>
+                </w:rPr>
+                <m:t>3</m:t>
+              </m:r>
+            </m:sub>
+          </m:sSub>
+          <m:r>
+            <w:rPr>
+              <w:rFonts w:ascii="Cambria Math" w:eastAsiaTheme="minorEastAsia" w:hAnsi="Cambria Math"/>
+            </w:rPr>
+            <m:t xml:space="preserve">, </m:t>
+          </m:r>
+          <m:sSub>
+            <m:sSubPr>
+              <m:ctrlPr>
+                <w:rPr>
+                  <w:rFonts w:ascii="Cambria Math" w:eastAsiaTheme="minorEastAsia" w:hAnsi="Cambria Math"/>
+                  <w:i/>
+                </w:rPr>
+              </m:ctrlPr>
+            </m:sSubPr>
+            <m:e>
+              <m:r>
+                <w:rPr>
+                  <w:rFonts w:ascii="Cambria Math" w:eastAsiaTheme="minorEastAsia" w:hAnsi="Cambria Math"/>
+                </w:rPr>
+                <m:t>X</m:t>
+              </m:r>
+            </m:e>
+            <m:sub>
+              <m:r>
+                <w:rPr>
+                  <w:rFonts w:ascii="Cambria Math" w:eastAsiaTheme="minorEastAsia" w:hAnsi="Cambria Math"/>
+                </w:rPr>
+                <m:t>4</m:t>
+              </m:r>
+            </m:sub>
+          </m:sSub>
+          <m:r>
+            <w:rPr>
+              <w:rFonts w:ascii="Cambria Math" w:eastAsiaTheme="minorEastAsia" w:hAnsi="Cambria Math"/>
+            </w:rPr>
+            <m:t xml:space="preserve">, </m:t>
+          </m:r>
+          <m:sSub>
+            <m:sSubPr>
+              <m:ctrlPr>
+                <w:rPr>
+                  <w:rFonts w:ascii="Cambria Math" w:eastAsiaTheme="minorEastAsia" w:hAnsi="Cambria Math"/>
+                  <w:i/>
+                </w:rPr>
+              </m:ctrlPr>
+            </m:sSubPr>
+            <m:e>
+              <m:r>
+                <w:rPr>
+                  <w:rFonts w:ascii="Cambria Math" w:eastAsiaTheme="minorEastAsia" w:hAnsi="Cambria Math"/>
+                </w:rPr>
+                <m:t>X</m:t>
+              </m:r>
+            </m:e>
+            <m:sub>
+              <m:r>
+                <w:rPr>
+                  <w:rFonts w:ascii="Cambria Math" w:eastAsiaTheme="minorEastAsia" w:hAnsi="Cambria Math"/>
+                </w:rPr>
+                <m:t>5</m:t>
+              </m:r>
+            </m:sub>
+          </m:sSub>
+          <m:r>
+            <w:rPr>
+              <w:rFonts w:ascii="Cambria Math" w:eastAsiaTheme="minorEastAsia" w:hAnsi="Cambria Math"/>
+            </w:rPr>
+            <m:t>}</m:t>
+          </m:r>
+        </m:oMath>
+      </m:oMathPara>
+    </w:p>
+    <w:p>
+      <w:r>
+        <w:rPr>
+          <w:rFonts w:eastAsiaTheme="minorEastAsia"/>
+        </w:rPr>
+        <w:t xml:space="preserve">En pratique, il est difficile de calculer </w:t>
+      </w:r>
+      <w:r>
+        <w:rPr>
+          <w:rFonts w:eastAsiaTheme="minorEastAsia"/>
+        </w:rPr>
+        <w:t>les</w:t>
+      </w:r>
+      <w:r>
+        <w:rPr>
+          <w:rFonts w:eastAsiaTheme="minorEastAsia"/>
+        </w:rPr>
+        <w:t xml:space="preserve"> trois probabilités</w:t>
+      </w:r>
+      <w:r>
+        <w:rPr>
+          <w:rFonts w:eastAsiaTheme="minorEastAsia"/>
+        </w:rPr>
+        <w:t xml:space="preserve"> de l’équation (1)</w:t>
+      </w:r>
+      <w:r>
+        <w:rPr>
+          <w:rFonts w:eastAsiaTheme="minorEastAsia"/>
+        </w:rPr>
+        <w:t xml:space="preserve">. </w:t>
       </w:r>
       <w:r>
         <w:t xml:space="preserve">En utilisant l’algorithme de </w:t>
@@ -1372,7 +2460,6 @@
         <w:rPr>
           <w:rFonts w:eastAsiaTheme="minorEastAsia"/>
         </w:rPr>
-        <w:lastRenderedPageBreak/>
         <w:t xml:space="preserve">Comme </w:t>
       </w:r>
       <m:oMath>
@@ -2603,6 +3690,7 @@
         <w:rPr>
           <w:rFonts w:eastAsiaTheme="minorEastAsia"/>
         </w:rPr>
+        <w:lastRenderedPageBreak/>
         <w:t>avec</w:t>
       </w:r>
       <w:proofErr w:type="gramEnd"/>
@@ -2780,7 +3868,13 @@
               <w:rPr>
                 <w:rFonts w:ascii="Cambria Math" w:eastAsiaTheme="minorEastAsia" w:hAnsi="Cambria Math"/>
               </w:rPr>
-              <m:t>candidat</m:t>
+              <m:t>candida</m:t>
+            </m:r>
+            <m:r>
+              <w:rPr>
+                <w:rFonts w:ascii="Cambria Math" w:eastAsiaTheme="minorEastAsia" w:hAnsi="Cambria Math"/>
+              </w:rPr>
+              <m:t>t</m:t>
             </m:r>
           </m:sub>
         </m:sSub>
@@ -3404,14 +4498,7 @@
         <w:rPr>
           <w:rFonts w:eastAsiaTheme="minorEastAsia"/>
         </w:rPr>
-        <w:t xml:space="preserve"> Dans </w:t>
-      </w:r>
-      <w:r>
-        <w:rPr>
-          <w:rFonts w:eastAsiaTheme="minorEastAsia"/>
-        </w:rPr>
-        <w:lastRenderedPageBreak/>
-        <w:t>la pratique on a décidé de multiplier la température</w:t>
+        <w:t xml:space="preserve"> Dans la pratique on a décidé de multiplier la température</w:t>
       </w:r>
       <w:r>
         <w:rPr>
@@ -3878,10 +4965,6 @@
           <w:noProof/>
         </w:rPr>
         <w:pict>
-          <v:shapetype id="_x0000_t202" coordsize="21600,21600" o:spt="202" path="m,l,21600r21600,l21600,xe">
-            <v:stroke joinstyle="miter"/>
-            <v:path gradientshapeok="t" o:connecttype="rect"/>
-          </v:shapetype>
           <v:shape id="_x0000_s1033" type="#_x0000_t202" style="position:absolute;left:0;text-align:left;margin-left:167.75pt;margin-top:178.75pt;width:19.8pt;height:23.95pt;z-index:251670528;mso-width-relative:margin;mso-height-relative:margin" filled="f" stroked="f">
             <v:textbox>
               <w:txbxContent>
@@ -4233,7 +5316,21 @@
         <w:rPr>
           <w:rFonts w:eastAsiaTheme="minorEastAsia"/>
         </w:rPr>
-        <w:t xml:space="preserve"> correspond à la valeur candidate ou à la valeur du pixel déjà présent dans l’image. </w:t>
+        <w:t xml:space="preserve"> </w:t>
+      </w:r>
+      <w:proofErr w:type="gramStart"/>
+      <w:r>
+        <w:rPr>
+          <w:rFonts w:eastAsiaTheme="minorEastAsia"/>
+        </w:rPr>
+        <w:t>correspond</w:t>
+      </w:r>
+      <w:proofErr w:type="gramEnd"/>
+      <w:r>
+        <w:rPr>
+          <w:rFonts w:eastAsiaTheme="minorEastAsia"/>
+        </w:rPr>
+        <w:t xml:space="preserve"> à la valeur candidate ou à la valeur du pixel déjà présent dans l’image. </w:t>
       </w:r>
       <m:oMath>
         <m:sSub>
@@ -4618,13 +5715,7 @@
           <w:rPr>
             <w:rFonts w:ascii="Cambria Math" w:eastAsiaTheme="minorEastAsia" w:hAnsi="Cambria Math"/>
           </w:rPr>
-          <m:t>Thresho</m:t>
-        </m:r>
-        <m:r>
-          <w:rPr>
-            <w:rFonts w:ascii="Cambria Math" w:eastAsiaTheme="minorEastAsia" w:hAnsi="Cambria Math"/>
-          </w:rPr>
-          <m:t>ld</m:t>
+          <m:t>Threshold</m:t>
         </m:r>
       </m:oMath>
       <w:r>
@@ -4870,14 +5961,7 @@
         <w:rPr>
           <w:rFonts w:eastAsiaTheme="minorEastAsia"/>
         </w:rPr>
-        <w:t xml:space="preserve"> avec notre méthode ce terme devenait inutile. </w:t>
-      </w:r>
-      <w:r>
-        <w:rPr>
-          <w:rFonts w:eastAsiaTheme="minorEastAsia"/>
-        </w:rPr>
-        <w:lastRenderedPageBreak/>
-        <w:t xml:space="preserve">On pourrait donc considérer une clique d’ordre 1 (auquel cas on a toujours  </w:t>
+        <w:t xml:space="preserve"> avec notre méthode ce terme devenait inutile. On pourrait donc considérer une clique d’ordre 1 (auquel cas on a toujours  </w:t>
       </w:r>
       <m:oMath>
         <m:sSub>
@@ -5246,6 +6330,7 @@
         <w:rPr>
           <w:noProof/>
         </w:rPr>
+        <w:lastRenderedPageBreak/>
         <w:pict>
           <v:shape id="_x0000_s1035" type="#_x0000_t202" style="position:absolute;left:0;text-align:left;margin-left:-64.85pt;margin-top:196.5pt;width:197.4pt;height:17.3pt;z-index:251672576;mso-width-relative:margin;mso-height-relative:margin" stroked="f">
             <v:textbox style="mso-next-textbox:#_x0000_s1035">
@@ -6145,7 +7230,7 @@
 </file>
 
 <file path=customXml/itemProps1.xml><?xml version="1.0" encoding="utf-8"?>
-<ds:datastoreItem xmlns:ds="http://schemas.openxmlformats.org/officeDocument/2006/customXml" ds:itemID="{BBC97191-0461-4C02-81A3-850C37F41EC1}">
+<ds:datastoreItem xmlns:ds="http://schemas.openxmlformats.org/officeDocument/2006/customXml" ds:itemID="{FF577CE1-52C9-4BCA-8171-151AB4BDBED0}">
   <ds:schemaRefs>
     <ds:schemaRef ds:uri="http://schemas.openxmlformats.org/officeDocument/2006/bibliography"/>
   </ds:schemaRefs>

</xml_diff>